<commit_message>
Try including alternatives (re #26)
</commit_message>
<xml_diff>
--- a/RRS/Reproducible-template.docx
+++ b/RRS/Reproducible-template.docx
@@ -22,56 +22,7 @@
           <w:sz w:val="20"/>
           <w:szCs w:val="20"/>
         </w:rPr>
-        <w:t xml:space="preserve">What to include in the replication package and in </w:t>
-      </w:r>
-      <w:del w:id="0" w:author="Lars Vilhuber" w:date="2021-11-24T21:33:53Z">
-        <w:r>
-          <w:rPr>
-            <w:rFonts w:eastAsia="Lato" w:cs="Lato" w:ascii="Lato" w:hAnsi="Lato"/>
-            <w:sz w:val="20"/>
-            <w:szCs w:val="20"/>
-          </w:rPr>
-          <w:delText>the README d</w:delText>
-        </w:r>
-      </w:del>
-      <w:ins w:id="1" w:author="Lars Vilhuber" w:date="2021-11-24T21:33:53Z">
-        <w:r>
-          <w:rPr>
-            <w:rFonts w:eastAsia="Lato" w:cs="Lato" w:ascii="Lato" w:hAnsi="Lato"/>
-            <w:color w:val="auto"/>
-            <w:kern w:val="0"/>
-            <w:sz w:val="20"/>
-            <w:szCs w:val="20"/>
-            <w:lang w:val="en-US" w:eastAsia="en-US" w:bidi="ar-SA"/>
-          </w:rPr>
-          <w:t>its d</w:t>
-        </w:r>
-      </w:ins>
-      <w:r>
-        <w:rPr>
-          <w:rFonts w:eastAsia="Lato" w:cs="Lato" w:ascii="Lato" w:hAnsi="Lato"/>
-          <w:sz w:val="20"/>
-          <w:szCs w:val="20"/>
-        </w:rPr>
-        <w:t>ocument</w:t>
-      </w:r>
-      <w:ins w:id="2" w:author="Lars Vilhuber" w:date="2021-11-24T21:33:58Z">
-        <w:r>
-          <w:rPr>
-            <w:rFonts w:eastAsia="Lato" w:cs="Lato" w:ascii="Lato" w:hAnsi="Lato"/>
-            <w:sz w:val="20"/>
-            <w:szCs w:val="20"/>
-          </w:rPr>
-          <w:t>ation</w:t>
-        </w:r>
-      </w:ins>
-      <w:r>
-        <w:rPr>
-          <w:rFonts w:eastAsia="Lato" w:cs="Lato" w:ascii="Lato" w:hAnsi="Lato"/>
-          <w:sz w:val="20"/>
-          <w:szCs w:val="20"/>
-        </w:rPr>
-        <w:t>:</w:t>
+        <w:t>What to include in the replication package and in the README document:</w:t>
       </w:r>
     </w:p>
     <w:p>
@@ -109,12 +60,12 @@
           <w:bottom w:w="115" w:type="dxa"/>
           <w:right w:w="115" w:type="dxa"/>
         </w:tblCellMar>
-        <w:tblLook w:val="04a0" w:noHBand="0" w:noVBand="1" w:firstColumn="1" w:lastRow="0" w:lastColumn="0" w:firstRow="1"/>
+        <w:tblLook w:val="04a0" w:noVBand="1" w:noHBand="0" w:lastColumn="0" w:firstColumn="1" w:lastRow="0" w:firstRow="1"/>
       </w:tblPr>
       <w:tblGrid>
-        <w:gridCol w:w="2512"/>
+        <w:gridCol w:w="2513"/>
         <w:gridCol w:w="1080"/>
-        <w:gridCol w:w="6864"/>
+        <w:gridCol w:w="6863"/>
       </w:tblGrid>
       <w:tr>
         <w:trPr>
@@ -122,7 +73,7 @@
         </w:trPr>
         <w:tc>
           <w:tcPr>
-            <w:tcW w:w="2512" w:type="dxa"/>
+            <w:tcW w:w="2513" w:type="dxa"/>
             <w:tcBorders>
               <w:top w:val="single" w:sz="4" w:space="0" w:color="1F4E79"/>
               <w:left w:val="single" w:sz="4" w:space="0" w:color="1F4E79"/>
@@ -139,7 +90,6 @@
                 <w:tab w:val="clear" w:pos="720"/>
                 <w:tab w:val="left" w:pos="5274" w:leader="none"/>
               </w:tabs>
-              <w:suppressAutoHyphens w:val="true"/>
               <w:spacing w:lineRule="auto" w:line="240" w:before="0" w:after="0"/>
               <w:ind w:left="0" w:hanging="0"/>
               <w:rPr>
@@ -152,7 +102,6 @@
                 <w:szCs w:val="20"/>
               </w:rPr>
             </w:pPr>
-            <w:commentRangeStart w:id="0"/>
             <w:r>
               <w:rPr>
                 <w:rFonts w:eastAsia="Lato" w:cs="Lato" w:ascii="Lato" w:hAnsi="Lato"/>
@@ -164,25 +113,54 @@
               </w:rPr>
               <w:t>Data</w:t>
             </w:r>
-            <w:commentRangeEnd w:id="0"/>
-            <w:r>
-              <w:commentReference w:id="0"/>
-            </w:r>
-            <w:r>
-              <w:rPr>
-                <w:rFonts w:eastAsia="Lato" w:cs="Lato" w:ascii="Lato" w:hAnsi="Lato"/>
+          </w:p>
+        </w:tc>
+        <w:tc>
+          <w:tcPr>
+            <w:tcW w:w="1080" w:type="dxa"/>
+            <w:tcBorders>
+              <w:top w:val="single" w:sz="4" w:space="0" w:color="1F4E79"/>
+              <w:left w:val="single" w:sz="4" w:space="0" w:color="1F4E79"/>
+              <w:bottom w:val="single" w:sz="4" w:space="0" w:color="1F4E79"/>
+              <w:right w:val="single" w:sz="4" w:space="0" w:color="1F4E79"/>
+            </w:tcBorders>
+            <w:shd w:color="auto" w:fill="auto" w:val="clear"/>
+          </w:tcPr>
+          <w:p>
+            <w:pPr>
+              <w:pStyle w:val="Normal"/>
+              <w:widowControl w:val="false"/>
+              <w:tabs>
+                <w:tab w:val="clear" w:pos="720"/>
+                <w:tab w:val="left" w:pos="5274" w:leader="none"/>
+              </w:tabs>
+              <w:spacing w:lineRule="auto" w:line="240" w:before="0" w:after="0"/>
+              <w:ind w:left="0" w:hanging="0"/>
+              <w:jc w:val="center"/>
+              <w:rPr>
+                <w:rFonts w:ascii="Lato" w:hAnsi="Lato" w:eastAsia="Lato" w:cs="Lato"/>
+                <w:b/>
                 <w:b/>
                 <w:bCs/>
-                <w:color w:val="E4211F"/>
-                <w:sz w:val="20"/>
-                <w:szCs w:val="20"/>
-              </w:rPr>
-            </w:r>
-          </w:p>
-        </w:tc>
-        <w:tc>
-          <w:tcPr>
-            <w:tcW w:w="1080" w:type="dxa"/>
+                <w:sz w:val="20"/>
+                <w:szCs w:val="20"/>
+              </w:rPr>
+            </w:pPr>
+            <w:r>
+              <w:rPr>
+                <w:rFonts w:eastAsia="Lato" w:cs="Lato" w:ascii="Lato" w:hAnsi="Lato"/>
+                <w:b/>
+                <w:bCs/>
+                <w:sz w:val="20"/>
+                <w:szCs w:val="20"/>
+              </w:rPr>
+              <w:t>Item No</w:t>
+            </w:r>
+          </w:p>
+        </w:tc>
+        <w:tc>
+          <w:tcPr>
+            <w:tcW w:w="6863" w:type="dxa"/>
             <w:tcBorders>
               <w:top w:val="single" w:sz="4" w:space="0" w:color="1F4E79"/>
               <w:left w:val="single" w:sz="4" w:space="0" w:color="1F4E79"/>
@@ -199,87 +177,6 @@
                 <w:tab w:val="clear" w:pos="720"/>
                 <w:tab w:val="left" w:pos="5274" w:leader="none"/>
               </w:tabs>
-              <w:suppressAutoHyphens w:val="true"/>
-              <w:spacing w:lineRule="auto" w:line="240" w:before="0" w:after="0"/>
-              <w:ind w:left="0" w:hanging="0"/>
-              <w:jc w:val="center"/>
-              <w:rPr>
-                <w:rFonts w:ascii="Lato" w:hAnsi="Lato" w:eastAsia="Lato" w:cs="Lato"/>
-                <w:b/>
-                <w:b/>
-                <w:bCs/>
-                <w:sz w:val="20"/>
-                <w:szCs w:val="20"/>
-              </w:rPr>
-            </w:pPr>
-            <w:commentRangeStart w:id="1"/>
-            <w:r>
-              <w:rPr>
-                <w:rFonts w:eastAsia="Lato" w:cs="Lato" w:ascii="Lato" w:hAnsi="Lato"/>
-                <w:b/>
-                <w:bCs/>
-                <w:sz w:val="20"/>
-                <w:szCs w:val="20"/>
-              </w:rPr>
-              <w:t>Item</w:t>
-            </w:r>
-            <w:r>
-              <w:rPr>
-                <w:rFonts w:eastAsia="Lato" w:cs="Lato" w:ascii="Lato" w:hAnsi="Lato"/>
-                <w:b/>
-                <w:bCs/>
-                <w:sz w:val="20"/>
-                <w:szCs w:val="20"/>
-              </w:rPr>
-            </w:r>
-            <w:commentRangeEnd w:id="1"/>
-            <w:r>
-              <w:commentReference w:id="1"/>
-            </w:r>
-            <w:r>
-              <w:rPr>
-                <w:rFonts w:eastAsia="Lato" w:cs="Lato" w:ascii="Lato" w:hAnsi="Lato"/>
-                <w:b/>
-                <w:bCs/>
-                <w:sz w:val="20"/>
-                <w:szCs w:val="20"/>
-              </w:rPr>
-              <w:t xml:space="preserve"> </w:t>
-            </w:r>
-            <w:del w:id="3" w:author="Lars Vilhuber" w:date="2021-11-24T19:07:26Z">
-              <w:r>
-                <w:rPr>
-                  <w:rFonts w:eastAsia="Lato" w:cs="Lato" w:ascii="Lato" w:hAnsi="Lato"/>
-                  <w:b/>
-                  <w:bCs/>
-                  <w:sz w:val="20"/>
-                  <w:szCs w:val="20"/>
-                </w:rPr>
-                <w:delText>No</w:delText>
-              </w:r>
-            </w:del>
-          </w:p>
-        </w:tc>
-        <w:tc>
-          <w:tcPr>
-            <w:tcW w:w="6864" w:type="dxa"/>
-            <w:tcBorders>
-              <w:top w:val="single" w:sz="4" w:space="0" w:color="1F4E79"/>
-              <w:left w:val="single" w:sz="4" w:space="0" w:color="1F4E79"/>
-              <w:bottom w:val="single" w:sz="4" w:space="0" w:color="1F4E79"/>
-              <w:right w:val="single" w:sz="4" w:space="0" w:color="1F4E79"/>
-            </w:tcBorders>
-            <w:shd w:color="auto" w:fill="auto" w:val="clear"/>
-          </w:tcPr>
-          <w:p>
-            <w:pPr>
-              <w:pStyle w:val="Normal"/>
-              <w:widowControl w:val="false"/>
-              <w:tabs>
-                <w:tab w:val="clear" w:pos="720"/>
-                <w:tab w:val="left" w:pos="5274" w:leader="none"/>
-              </w:tabs>
-              <w:suppressAutoHyphens w:val="true"/>
               <w:spacing w:lineRule="auto" w:line="240" w:before="0" w:after="0"/>
               <w:ind w:left="0" w:hanging="0"/>
               <w:jc w:val="center"/>
@@ -309,7 +206,7 @@
         <w:trPr/>
         <w:tc>
           <w:tcPr>
-            <w:tcW w:w="2512" w:type="dxa"/>
+            <w:tcW w:w="2513" w:type="dxa"/>
             <w:tcBorders>
               <w:top w:val="single" w:sz="4" w:space="0" w:color="1F4E79"/>
               <w:left w:val="single" w:sz="4" w:space="0" w:color="1F4E79"/>
@@ -326,7 +223,6 @@
                 <w:tab w:val="clear" w:pos="720"/>
                 <w:tab w:val="left" w:pos="5274" w:leader="none"/>
               </w:tabs>
-              <w:suppressAutoHyphens w:val="true"/>
               <w:spacing w:lineRule="auto" w:line="288" w:before="0" w:after="0"/>
               <w:ind w:left="0" w:hanging="0"/>
               <w:rPr>
@@ -335,16 +231,14 @@
                 <w:szCs w:val="20"/>
               </w:rPr>
             </w:pPr>
-            <w:ins w:id="4" w:author="Lars Vilhuber" w:date="2021-11-24T21:33:30Z">
-              <w:r>
-                <w:rPr>
-                  <w:rFonts w:eastAsia="Lato" w:cs="Lato" w:ascii="Lato" w:hAnsi="Lato"/>
-                  <w:sz w:val="20"/>
-                  <w:szCs w:val="20"/>
-                </w:rPr>
-                <w:t>General</w:t>
-              </w:r>
-            </w:ins>
+            <w:r>
+              <w:rPr>
+                <w:rFonts w:eastAsia="Lato" w:cs="Lato" w:ascii="Lato" w:hAnsi="Lato"/>
+                <w:sz w:val="20"/>
+                <w:szCs w:val="20"/>
+              </w:rPr>
+              <w:t>General</w:t>
+            </w:r>
           </w:p>
         </w:tc>
         <w:tc>
@@ -366,7 +260,6 @@
                 <w:tab w:val="clear" w:pos="720"/>
                 <w:tab w:val="left" w:pos="5274" w:leader="none"/>
               </w:tabs>
-              <w:suppressAutoHyphens w:val="true"/>
               <w:spacing w:lineRule="auto" w:line="288" w:before="0" w:after="0"/>
               <w:ind w:left="0" w:hanging="0"/>
               <w:jc w:val="center"/>
@@ -382,12 +275,13 @@
                 <w:sz w:val="20"/>
                 <w:szCs w:val="20"/>
               </w:rPr>
-            </w:r>
-          </w:p>
-        </w:tc>
-        <w:tc>
-          <w:tcPr>
-            <w:tcW w:w="6864" w:type="dxa"/>
+              <w:t>1</w:t>
+            </w:r>
+          </w:p>
+        </w:tc>
+        <w:tc>
+          <w:tcPr>
+            <w:tcW w:w="6863" w:type="dxa"/>
             <w:tcBorders>
               <w:top w:val="single" w:sz="4" w:space="0" w:color="1F4E79"/>
               <w:left w:val="single" w:sz="4" w:space="0" w:color="1F4E79"/>
@@ -404,7 +298,6 @@
                 <w:tab w:val="clear" w:pos="720"/>
                 <w:tab w:val="left" w:pos="5274" w:leader="none"/>
               </w:tabs>
-              <w:suppressAutoHyphens w:val="true"/>
               <w:spacing w:lineRule="auto" w:line="288" w:before="0" w:after="0"/>
               <w:ind w:left="0" w:hanging="0"/>
               <w:jc w:val="left"/>
@@ -420,6 +313,7 @@
                 <w:sz w:val="20"/>
                 <w:szCs w:val="20"/>
               </w:rPr>
+              <w:t>{{ rule[1] }}</w:t>
             </w:r>
           </w:p>
         </w:tc>
@@ -428,7 +322,7 @@
         <w:trPr/>
         <w:tc>
           <w:tcPr>
-            <w:tcW w:w="2512" w:type="dxa"/>
+            <w:tcW w:w="2513" w:type="dxa"/>
             <w:tcBorders>
               <w:top w:val="nil"/>
               <w:left w:val="single" w:sz="4" w:space="0" w:color="1F4E79"/>
@@ -445,7 +339,6 @@
                 <w:tab w:val="clear" w:pos="720"/>
                 <w:tab w:val="left" w:pos="5274" w:leader="none"/>
               </w:tabs>
-              <w:suppressAutoHyphens w:val="true"/>
               <w:spacing w:lineRule="auto" w:line="288" w:before="0" w:after="0"/>
               <w:ind w:left="0" w:hanging="0"/>
               <w:rPr>
@@ -483,7 +376,6 @@
                 <w:tab w:val="clear" w:pos="720"/>
                 <w:tab w:val="left" w:pos="5274" w:leader="none"/>
               </w:tabs>
-              <w:suppressAutoHyphens w:val="true"/>
               <w:spacing w:lineRule="auto" w:line="288" w:before="0" w:after="0"/>
               <w:ind w:left="0" w:hanging="0"/>
               <w:jc w:val="center"/>
@@ -499,13 +391,13 @@
                 <w:sz w:val="20"/>
                 <w:szCs w:val="20"/>
               </w:rPr>
-              <w:t>1</w:t>
-            </w:r>
-          </w:p>
-        </w:tc>
-        <w:tc>
-          <w:tcPr>
-            <w:tcW w:w="6864" w:type="dxa"/>
+              <w:t>2</w:t>
+            </w:r>
+          </w:p>
+        </w:tc>
+        <w:tc>
+          <w:tcPr>
+            <w:tcW w:w="6863" w:type="dxa"/>
             <w:tcBorders>
               <w:top w:val="nil"/>
               <w:left w:val="single" w:sz="4" w:space="0" w:color="1F4E79"/>
@@ -522,7 +414,6 @@
                 <w:tab w:val="clear" w:pos="720"/>
                 <w:tab w:val="left" w:pos="5274" w:leader="none"/>
               </w:tabs>
-              <w:suppressAutoHyphens w:val="true"/>
               <w:spacing w:lineRule="auto" w:line="288" w:before="0" w:after="0"/>
               <w:ind w:left="0" w:hanging="0"/>
               <w:jc w:val="left"/>
@@ -538,7 +429,23 @@
                 <w:sz w:val="20"/>
                 <w:szCs w:val="20"/>
               </w:rPr>
-              <w:t>{{ rule[1] }}</w:t>
+              <w:t>{{ rule[</w:t>
+            </w:r>
+            <w:r>
+              <w:rPr>
+                <w:rFonts w:eastAsia="Lato" w:cs="Lato" w:ascii="Lato" w:hAnsi="Lato"/>
+                <w:sz w:val="20"/>
+                <w:szCs w:val="20"/>
+              </w:rPr>
+              <w:t>2</w:t>
+            </w:r>
+            <w:r>
+              <w:rPr>
+                <w:rFonts w:eastAsia="Lato" w:cs="Lato" w:ascii="Lato" w:hAnsi="Lato"/>
+                <w:sz w:val="20"/>
+                <w:szCs w:val="20"/>
+              </w:rPr>
+              <w:t>] }}</w:t>
             </w:r>
           </w:p>
         </w:tc>
@@ -547,7 +454,7 @@
         <w:trPr/>
         <w:tc>
           <w:tcPr>
-            <w:tcW w:w="2512" w:type="dxa"/>
+            <w:tcW w:w="2513" w:type="dxa"/>
             <w:tcBorders>
               <w:top w:val="single" w:sz="4" w:space="0" w:color="1F4E79"/>
               <w:left w:val="single" w:sz="4" w:space="0" w:color="1F4E79"/>
@@ -564,7 +471,6 @@
                 <w:tab w:val="clear" w:pos="720"/>
                 <w:tab w:val="left" w:pos="5274" w:leader="none"/>
               </w:tabs>
-              <w:suppressAutoHyphens w:val="true"/>
               <w:spacing w:lineRule="auto" w:line="288" w:before="0" w:after="0"/>
               <w:ind w:left="0" w:hanging="0"/>
               <w:rPr>
@@ -602,7 +508,6 @@
                 <w:tab w:val="clear" w:pos="720"/>
                 <w:tab w:val="left" w:pos="5274" w:leader="none"/>
               </w:tabs>
-              <w:suppressAutoHyphens w:val="true"/>
               <w:spacing w:lineRule="auto" w:line="288" w:before="0" w:after="0"/>
               <w:ind w:left="0" w:hanging="0"/>
               <w:jc w:val="center"/>
@@ -618,13 +523,13 @@
                 <w:sz w:val="20"/>
                 <w:szCs w:val="20"/>
               </w:rPr>
-              <w:t>2</w:t>
-            </w:r>
-          </w:p>
-        </w:tc>
-        <w:tc>
-          <w:tcPr>
-            <w:tcW w:w="6864" w:type="dxa"/>
+              <w:t>3</w:t>
+            </w:r>
+          </w:p>
+        </w:tc>
+        <w:tc>
+          <w:tcPr>
+            <w:tcW w:w="6863" w:type="dxa"/>
             <w:tcBorders>
               <w:top w:val="single" w:sz="4" w:space="0" w:color="1F4E79"/>
               <w:left w:val="single" w:sz="4" w:space="0" w:color="1F4E79"/>
@@ -641,7 +546,6 @@
                 <w:tab w:val="clear" w:pos="720"/>
                 <w:tab w:val="left" w:pos="5274" w:leader="none"/>
               </w:tabs>
-              <w:suppressAutoHyphens w:val="true"/>
               <w:spacing w:lineRule="auto" w:line="288" w:before="0" w:after="0"/>
               <w:ind w:left="0" w:hanging="0"/>
               <w:jc w:val="left"/>
@@ -657,7 +561,23 @@
                 <w:sz w:val="20"/>
                 <w:szCs w:val="20"/>
               </w:rPr>
-              <w:t>{{ rule[2] }}</w:t>
+              <w:t>{{ rule[</w:t>
+            </w:r>
+            <w:r>
+              <w:rPr>
+                <w:rFonts w:eastAsia="Lato" w:cs="Lato" w:ascii="Lato" w:hAnsi="Lato"/>
+                <w:sz w:val="20"/>
+                <w:szCs w:val="20"/>
+              </w:rPr>
+              <w:t>3</w:t>
+            </w:r>
+            <w:r>
+              <w:rPr>
+                <w:rFonts w:eastAsia="Lato" w:cs="Lato" w:ascii="Lato" w:hAnsi="Lato"/>
+                <w:sz w:val="20"/>
+                <w:szCs w:val="20"/>
+              </w:rPr>
+              <w:t>] }}</w:t>
             </w:r>
           </w:p>
         </w:tc>
@@ -666,7 +586,7 @@
         <w:trPr/>
         <w:tc>
           <w:tcPr>
-            <w:tcW w:w="2512" w:type="dxa"/>
+            <w:tcW w:w="2513" w:type="dxa"/>
             <w:tcBorders>
               <w:top w:val="single" w:sz="4" w:space="0" w:color="1F4E79"/>
               <w:left w:val="single" w:sz="4" w:space="0" w:color="1F4E79"/>
@@ -683,7 +603,6 @@
                 <w:tab w:val="clear" w:pos="720"/>
                 <w:tab w:val="left" w:pos="5274" w:leader="none"/>
               </w:tabs>
-              <w:suppressAutoHyphens w:val="true"/>
               <w:spacing w:lineRule="auto" w:line="288" w:before="0" w:after="0"/>
               <w:ind w:left="0" w:hanging="0"/>
               <w:rPr>
@@ -721,7 +640,6 @@
                 <w:tab w:val="clear" w:pos="720"/>
                 <w:tab w:val="left" w:pos="5274" w:leader="none"/>
               </w:tabs>
-              <w:suppressAutoHyphens w:val="true"/>
               <w:spacing w:lineRule="auto" w:line="288" w:before="0" w:after="0"/>
               <w:ind w:left="0" w:hanging="0"/>
               <w:jc w:val="center"/>
@@ -737,13 +655,13 @@
                 <w:sz w:val="20"/>
                 <w:szCs w:val="20"/>
               </w:rPr>
-              <w:t>3</w:t>
-            </w:r>
-          </w:p>
-        </w:tc>
-        <w:tc>
-          <w:tcPr>
-            <w:tcW w:w="6864" w:type="dxa"/>
+              <w:t>4</w:t>
+            </w:r>
+          </w:p>
+        </w:tc>
+        <w:tc>
+          <w:tcPr>
+            <w:tcW w:w="6863" w:type="dxa"/>
             <w:tcBorders>
               <w:top w:val="single" w:sz="4" w:space="0" w:color="1F4E79"/>
               <w:left w:val="single" w:sz="4" w:space="0" w:color="1F4E79"/>
@@ -760,7 +678,6 @@
                 <w:tab w:val="clear" w:pos="720"/>
                 <w:tab w:val="left" w:pos="5274" w:leader="none"/>
               </w:tabs>
-              <w:suppressAutoHyphens w:val="true"/>
               <w:spacing w:lineRule="auto" w:line="288" w:before="0" w:after="0"/>
               <w:ind w:left="0" w:hanging="0"/>
               <w:jc w:val="left"/>
@@ -776,7 +693,23 @@
                 <w:sz w:val="20"/>
                 <w:szCs w:val="20"/>
               </w:rPr>
-              <w:t>{{ rule[3] }}</w:t>
+              <w:t>{{ rule[</w:t>
+            </w:r>
+            <w:r>
+              <w:rPr>
+                <w:rFonts w:eastAsia="Lato" w:cs="Lato" w:ascii="Lato" w:hAnsi="Lato"/>
+                <w:sz w:val="20"/>
+                <w:szCs w:val="20"/>
+              </w:rPr>
+              <w:t>4</w:t>
+            </w:r>
+            <w:r>
+              <w:rPr>
+                <w:rFonts w:eastAsia="Lato" w:cs="Lato" w:ascii="Lato" w:hAnsi="Lato"/>
+                <w:sz w:val="20"/>
+                <w:szCs w:val="20"/>
+              </w:rPr>
+              <w:t>] }}</w:t>
             </w:r>
           </w:p>
         </w:tc>
@@ -785,7 +718,7 @@
         <w:trPr/>
         <w:tc>
           <w:tcPr>
-            <w:tcW w:w="2512" w:type="dxa"/>
+            <w:tcW w:w="2513" w:type="dxa"/>
             <w:tcBorders>
               <w:top w:val="single" w:sz="4" w:space="0" w:color="1F4E79"/>
               <w:left w:val="single" w:sz="4" w:space="0" w:color="1F4E79"/>
@@ -802,7 +735,6 @@
                 <w:tab w:val="clear" w:pos="720"/>
                 <w:tab w:val="left" w:pos="5274" w:leader="none"/>
               </w:tabs>
-              <w:suppressAutoHyphens w:val="true"/>
               <w:spacing w:lineRule="auto" w:line="288" w:before="0" w:after="0"/>
               <w:ind w:left="0" w:hanging="0"/>
               <w:rPr>
@@ -840,7 +772,6 @@
                 <w:tab w:val="clear" w:pos="720"/>
                 <w:tab w:val="left" w:pos="5274" w:leader="none"/>
               </w:tabs>
-              <w:suppressAutoHyphens w:val="true"/>
               <w:spacing w:lineRule="auto" w:line="288" w:before="0" w:after="0"/>
               <w:ind w:left="0" w:hanging="0"/>
               <w:jc w:val="center"/>
@@ -856,13 +787,13 @@
                 <w:sz w:val="20"/>
                 <w:szCs w:val="20"/>
               </w:rPr>
-              <w:t>4</w:t>
-            </w:r>
-          </w:p>
-        </w:tc>
-        <w:tc>
-          <w:tcPr>
-            <w:tcW w:w="6864" w:type="dxa"/>
+              <w:t>5</w:t>
+            </w:r>
+          </w:p>
+        </w:tc>
+        <w:tc>
+          <w:tcPr>
+            <w:tcW w:w="6863" w:type="dxa"/>
             <w:tcBorders>
               <w:top w:val="single" w:sz="4" w:space="0" w:color="1F4E79"/>
               <w:left w:val="single" w:sz="4" w:space="0" w:color="1F4E79"/>
@@ -879,7 +810,6 @@
                 <w:tab w:val="clear" w:pos="720"/>
                 <w:tab w:val="left" w:pos="5274" w:leader="none"/>
               </w:tabs>
-              <w:suppressAutoHyphens w:val="true"/>
               <w:spacing w:lineRule="auto" w:line="288" w:before="0" w:after="0"/>
               <w:ind w:left="0" w:hanging="0"/>
               <w:jc w:val="left"/>
@@ -895,7 +825,23 @@
                 <w:sz w:val="20"/>
                 <w:szCs w:val="20"/>
               </w:rPr>
-              <w:t>{{ rule[4] }}</w:t>
+              <w:t>{{ rule[</w:t>
+            </w:r>
+            <w:r>
+              <w:rPr>
+                <w:rFonts w:eastAsia="Lato" w:cs="Lato" w:ascii="Lato" w:hAnsi="Lato"/>
+                <w:sz w:val="20"/>
+                <w:szCs w:val="20"/>
+              </w:rPr>
+              <w:t>5</w:t>
+            </w:r>
+            <w:r>
+              <w:rPr>
+                <w:rFonts w:eastAsia="Lato" w:cs="Lato" w:ascii="Lato" w:hAnsi="Lato"/>
+                <w:sz w:val="20"/>
+                <w:szCs w:val="20"/>
+              </w:rPr>
+              <w:t>] }}</w:t>
             </w:r>
           </w:p>
         </w:tc>
@@ -904,7 +850,7 @@
         <w:trPr/>
         <w:tc>
           <w:tcPr>
-            <w:tcW w:w="2512" w:type="dxa"/>
+            <w:tcW w:w="2513" w:type="dxa"/>
             <w:tcBorders>
               <w:top w:val="single" w:sz="4" w:space="0" w:color="1F4E79"/>
               <w:left w:val="single" w:sz="4" w:space="0" w:color="1F4E79"/>
@@ -921,7 +867,6 @@
                 <w:tab w:val="clear" w:pos="720"/>
                 <w:tab w:val="left" w:pos="5274" w:leader="none"/>
               </w:tabs>
-              <w:suppressAutoHyphens w:val="true"/>
               <w:spacing w:lineRule="auto" w:line="240" w:before="0" w:after="0"/>
               <w:ind w:left="0" w:hanging="0"/>
               <w:rPr>
@@ -965,7 +910,6 @@
                 <w:tab w:val="clear" w:pos="720"/>
                 <w:tab w:val="left" w:pos="5274" w:leader="none"/>
               </w:tabs>
-              <w:suppressAutoHyphens w:val="true"/>
               <w:spacing w:lineRule="auto" w:line="240" w:before="0" w:after="0"/>
               <w:ind w:left="0" w:hanging="0"/>
               <w:jc w:val="center"/>
@@ -992,7 +936,7 @@
         </w:tc>
         <w:tc>
           <w:tcPr>
-            <w:tcW w:w="6864" w:type="dxa"/>
+            <w:tcW w:w="6863" w:type="dxa"/>
             <w:tcBorders>
               <w:top w:val="single" w:sz="4" w:space="0" w:color="1F4E79"/>
               <w:left w:val="single" w:sz="4" w:space="0" w:color="1F4E79"/>
@@ -1009,7 +953,6 @@
                 <w:tab w:val="clear" w:pos="720"/>
                 <w:tab w:val="left" w:pos="5274" w:leader="none"/>
               </w:tabs>
-              <w:suppressAutoHyphens w:val="true"/>
               <w:spacing w:lineRule="auto" w:line="240" w:before="0" w:after="0"/>
               <w:ind w:left="0" w:hanging="0"/>
               <w:jc w:val="center"/>
@@ -1039,7 +982,7 @@
         <w:trPr/>
         <w:tc>
           <w:tcPr>
-            <w:tcW w:w="2512" w:type="dxa"/>
+            <w:tcW w:w="2513" w:type="dxa"/>
             <w:tcBorders>
               <w:top w:val="single" w:sz="4" w:space="0" w:color="1F4E79"/>
               <w:left w:val="single" w:sz="4" w:space="0" w:color="1F4E79"/>
@@ -1056,7 +999,6 @@
                 <w:tab w:val="clear" w:pos="720"/>
                 <w:tab w:val="left" w:pos="5274" w:leader="none"/>
               </w:tabs>
-              <w:suppressAutoHyphens w:val="true"/>
               <w:spacing w:lineRule="auto" w:line="288" w:before="0" w:after="0"/>
               <w:ind w:left="0" w:hanging="0"/>
               <w:rPr>
@@ -1095,7 +1037,6 @@
                 <w:tab w:val="clear" w:pos="720"/>
                 <w:tab w:val="left" w:pos="5274" w:leader="none"/>
               </w:tabs>
-              <w:suppressAutoHyphens w:val="true"/>
               <w:spacing w:lineRule="auto" w:line="288" w:before="0" w:after="0"/>
               <w:ind w:left="0" w:hanging="0"/>
               <w:jc w:val="center"/>
@@ -1111,13 +1052,13 @@
                 <w:sz w:val="20"/>
                 <w:szCs w:val="20"/>
               </w:rPr>
-              <w:t>5</w:t>
-            </w:r>
-          </w:p>
-        </w:tc>
-        <w:tc>
-          <w:tcPr>
-            <w:tcW w:w="6864" w:type="dxa"/>
+              <w:t>6</w:t>
+            </w:r>
+          </w:p>
+        </w:tc>
+        <w:tc>
+          <w:tcPr>
+            <w:tcW w:w="6863" w:type="dxa"/>
             <w:tcBorders>
               <w:top w:val="single" w:sz="4" w:space="0" w:color="1F4E79"/>
               <w:left w:val="single" w:sz="4" w:space="0" w:color="1F4E79"/>
@@ -1134,7 +1075,6 @@
                 <w:tab w:val="clear" w:pos="720"/>
                 <w:tab w:val="left" w:pos="5274" w:leader="none"/>
               </w:tabs>
-              <w:suppressAutoHyphens w:val="true"/>
               <w:spacing w:lineRule="auto" w:line="288" w:before="0" w:after="0"/>
               <w:ind w:left="0" w:hanging="0"/>
               <w:jc w:val="left"/>
@@ -1150,7 +1090,23 @@
                 <w:sz w:val="20"/>
                 <w:szCs w:val="20"/>
               </w:rPr>
-              <w:t>{{ rule[5] }}</w:t>
+              <w:t>{{ rule[</w:t>
+            </w:r>
+            <w:r>
+              <w:rPr>
+                <w:rFonts w:eastAsia="Lato" w:cs="Lato" w:ascii="Lato" w:hAnsi="Lato"/>
+                <w:sz w:val="20"/>
+                <w:szCs w:val="20"/>
+              </w:rPr>
+              <w:t>6</w:t>
+            </w:r>
+            <w:r>
+              <w:rPr>
+                <w:rFonts w:eastAsia="Lato" w:cs="Lato" w:ascii="Lato" w:hAnsi="Lato"/>
+                <w:sz w:val="20"/>
+                <w:szCs w:val="20"/>
+              </w:rPr>
+              <w:t>] }}</w:t>
             </w:r>
           </w:p>
         </w:tc>
@@ -1159,7 +1115,7 @@
         <w:trPr/>
         <w:tc>
           <w:tcPr>
-            <w:tcW w:w="2512" w:type="dxa"/>
+            <w:tcW w:w="2513" w:type="dxa"/>
             <w:tcBorders>
               <w:top w:val="single" w:sz="4" w:space="0" w:color="1F4E79"/>
               <w:left w:val="single" w:sz="4" w:space="0" w:color="1F4E79"/>
@@ -1176,7 +1132,6 @@
                 <w:tab w:val="clear" w:pos="720"/>
                 <w:tab w:val="left" w:pos="5274" w:leader="none"/>
               </w:tabs>
-              <w:suppressAutoHyphens w:val="true"/>
               <w:spacing w:lineRule="auto" w:line="288" w:before="0" w:after="0"/>
               <w:ind w:left="0" w:hanging="0"/>
               <w:rPr>
@@ -1215,7 +1170,6 @@
                 <w:tab w:val="clear" w:pos="720"/>
                 <w:tab w:val="left" w:pos="5274" w:leader="none"/>
               </w:tabs>
-              <w:suppressAutoHyphens w:val="true"/>
               <w:spacing w:lineRule="auto" w:line="288" w:before="0" w:after="0"/>
               <w:ind w:left="0" w:hanging="0"/>
               <w:jc w:val="center"/>
@@ -1231,13 +1185,13 @@
                 <w:sz w:val="20"/>
                 <w:szCs w:val="20"/>
               </w:rPr>
-              <w:t>6</w:t>
-            </w:r>
-          </w:p>
-        </w:tc>
-        <w:tc>
-          <w:tcPr>
-            <w:tcW w:w="6864" w:type="dxa"/>
+              <w:t>7</w:t>
+            </w:r>
+          </w:p>
+        </w:tc>
+        <w:tc>
+          <w:tcPr>
+            <w:tcW w:w="6863" w:type="dxa"/>
             <w:tcBorders>
               <w:top w:val="single" w:sz="4" w:space="0" w:color="1F4E79"/>
               <w:left w:val="single" w:sz="4" w:space="0" w:color="1F4E79"/>
@@ -1254,7 +1208,6 @@
                 <w:tab w:val="clear" w:pos="720"/>
                 <w:tab w:val="left" w:pos="5274" w:leader="none"/>
               </w:tabs>
-              <w:suppressAutoHyphens w:val="true"/>
               <w:spacing w:lineRule="auto" w:line="288" w:before="0" w:after="0"/>
               <w:ind w:left="0" w:hanging="0"/>
               <w:jc w:val="left"/>
@@ -1270,7 +1223,23 @@
                 <w:sz w:val="20"/>
                 <w:szCs w:val="20"/>
               </w:rPr>
-              <w:t>{{ rule[6] }}</w:t>
+              <w:t>{{ rule[</w:t>
+            </w:r>
+            <w:r>
+              <w:rPr>
+                <w:rFonts w:eastAsia="Lato" w:cs="Lato" w:ascii="Lato" w:hAnsi="Lato"/>
+                <w:sz w:val="20"/>
+                <w:szCs w:val="20"/>
+              </w:rPr>
+              <w:t>7</w:t>
+            </w:r>
+            <w:r>
+              <w:rPr>
+                <w:rFonts w:eastAsia="Lato" w:cs="Lato" w:ascii="Lato" w:hAnsi="Lato"/>
+                <w:sz w:val="20"/>
+                <w:szCs w:val="20"/>
+              </w:rPr>
+              <w:t>] }}</w:t>
             </w:r>
           </w:p>
         </w:tc>
@@ -1279,7 +1248,7 @@
         <w:trPr/>
         <w:tc>
           <w:tcPr>
-            <w:tcW w:w="2512" w:type="dxa"/>
+            <w:tcW w:w="2513" w:type="dxa"/>
             <w:tcBorders>
               <w:top w:val="single" w:sz="4" w:space="0" w:color="1F4E79"/>
               <w:left w:val="single" w:sz="4" w:space="0" w:color="1F4E79"/>
@@ -1296,7 +1265,6 @@
                 <w:tab w:val="clear" w:pos="720"/>
                 <w:tab w:val="left" w:pos="5274" w:leader="none"/>
               </w:tabs>
-              <w:suppressAutoHyphens w:val="true"/>
               <w:spacing w:lineRule="auto" w:line="288" w:before="0" w:after="0"/>
               <w:ind w:left="0" w:hanging="0"/>
               <w:rPr>
@@ -1334,7 +1302,6 @@
                 <w:tab w:val="clear" w:pos="720"/>
                 <w:tab w:val="left" w:pos="5274" w:leader="none"/>
               </w:tabs>
-              <w:suppressAutoHyphens w:val="true"/>
               <w:spacing w:lineRule="auto" w:line="288" w:before="0" w:after="0"/>
               <w:ind w:left="0" w:hanging="0"/>
               <w:jc w:val="center"/>
@@ -1350,13 +1317,13 @@
                 <w:sz w:val="20"/>
                 <w:szCs w:val="20"/>
               </w:rPr>
-              <w:t>7</w:t>
-            </w:r>
-          </w:p>
-        </w:tc>
-        <w:tc>
-          <w:tcPr>
-            <w:tcW w:w="6864" w:type="dxa"/>
+              <w:t>8</w:t>
+            </w:r>
+          </w:p>
+        </w:tc>
+        <w:tc>
+          <w:tcPr>
+            <w:tcW w:w="6863" w:type="dxa"/>
             <w:tcBorders>
               <w:top w:val="single" w:sz="4" w:space="0" w:color="1F4E79"/>
               <w:left w:val="single" w:sz="4" w:space="0" w:color="1F4E79"/>
@@ -1373,7 +1340,6 @@
                 <w:tab w:val="clear" w:pos="720"/>
                 <w:tab w:val="left" w:pos="5274" w:leader="none"/>
               </w:tabs>
-              <w:suppressAutoHyphens w:val="true"/>
               <w:spacing w:lineRule="auto" w:line="288" w:before="0" w:after="0"/>
               <w:ind w:left="0" w:hanging="0"/>
               <w:jc w:val="left"/>
@@ -1389,7 +1355,23 @@
                 <w:sz w:val="20"/>
                 <w:szCs w:val="20"/>
               </w:rPr>
-              <w:t>{{ rule[7] }}</w:t>
+              <w:t>{{ rule[</w:t>
+            </w:r>
+            <w:r>
+              <w:rPr>
+                <w:rFonts w:eastAsia="Lato" w:cs="Lato" w:ascii="Lato" w:hAnsi="Lato"/>
+                <w:sz w:val="20"/>
+                <w:szCs w:val="20"/>
+              </w:rPr>
+              <w:t>8</w:t>
+            </w:r>
+            <w:r>
+              <w:rPr>
+                <w:rFonts w:eastAsia="Lato" w:cs="Lato" w:ascii="Lato" w:hAnsi="Lato"/>
+                <w:sz w:val="20"/>
+                <w:szCs w:val="20"/>
+              </w:rPr>
+              <w:t>] }}</w:t>
             </w:r>
           </w:p>
         </w:tc>
@@ -1400,7 +1382,7 @@
         </w:trPr>
         <w:tc>
           <w:tcPr>
-            <w:tcW w:w="2512" w:type="dxa"/>
+            <w:tcW w:w="2513" w:type="dxa"/>
             <w:tcBorders>
               <w:top w:val="single" w:sz="4" w:space="0" w:color="1F4E79"/>
               <w:left w:val="single" w:sz="4" w:space="0" w:color="1F4E79"/>
@@ -1417,7 +1399,6 @@
                 <w:tab w:val="clear" w:pos="720"/>
                 <w:tab w:val="left" w:pos="5274" w:leader="none"/>
               </w:tabs>
-              <w:suppressAutoHyphens w:val="true"/>
               <w:spacing w:lineRule="auto" w:line="240" w:before="0" w:after="0"/>
               <w:ind w:left="0" w:hanging="0"/>
               <w:rPr>
@@ -1461,7 +1442,6 @@
                 <w:tab w:val="clear" w:pos="720"/>
                 <w:tab w:val="left" w:pos="5274" w:leader="none"/>
               </w:tabs>
-              <w:suppressAutoHyphens w:val="true"/>
               <w:spacing w:lineRule="auto" w:line="240" w:before="0" w:after="0"/>
               <w:ind w:left="0" w:hanging="0"/>
               <w:jc w:val="center"/>
@@ -1488,7 +1468,7 @@
         </w:tc>
         <w:tc>
           <w:tcPr>
-            <w:tcW w:w="6864" w:type="dxa"/>
+            <w:tcW w:w="6863" w:type="dxa"/>
             <w:tcBorders>
               <w:top w:val="single" w:sz="4" w:space="0" w:color="1F4E79"/>
               <w:left w:val="single" w:sz="4" w:space="0" w:color="1F4E79"/>
@@ -1505,7 +1485,6 @@
                 <w:tab w:val="clear" w:pos="720"/>
                 <w:tab w:val="left" w:pos="5274" w:leader="none"/>
               </w:tabs>
-              <w:suppressAutoHyphens w:val="true"/>
               <w:spacing w:lineRule="auto" w:line="240" w:before="0" w:after="0"/>
               <w:ind w:left="0" w:hanging="0"/>
               <w:jc w:val="center"/>
@@ -1535,7 +1514,7 @@
         <w:trPr/>
         <w:tc>
           <w:tcPr>
-            <w:tcW w:w="2512" w:type="dxa"/>
+            <w:tcW w:w="2513" w:type="dxa"/>
             <w:tcBorders>
               <w:top w:val="single" w:sz="4" w:space="0" w:color="1F4E79"/>
               <w:left w:val="single" w:sz="4" w:space="0" w:color="1F4E79"/>
@@ -1552,7 +1531,6 @@
                 <w:tab w:val="clear" w:pos="720"/>
                 <w:tab w:val="left" w:pos="5274" w:leader="none"/>
               </w:tabs>
-              <w:suppressAutoHyphens w:val="true"/>
               <w:spacing w:lineRule="auto" w:line="288" w:before="0" w:after="0"/>
               <w:ind w:left="0" w:hanging="0"/>
               <w:rPr>
@@ -1590,7 +1568,6 @@
                 <w:tab w:val="clear" w:pos="720"/>
                 <w:tab w:val="left" w:pos="5274" w:leader="none"/>
               </w:tabs>
-              <w:suppressAutoHyphens w:val="true"/>
               <w:spacing w:lineRule="auto" w:line="288" w:before="0" w:after="0"/>
               <w:ind w:left="0" w:hanging="0"/>
               <w:jc w:val="center"/>
@@ -1606,13 +1583,13 @@
                 <w:sz w:val="20"/>
                 <w:szCs w:val="20"/>
               </w:rPr>
-              <w:t>8</w:t>
-            </w:r>
-          </w:p>
-        </w:tc>
-        <w:tc>
-          <w:tcPr>
-            <w:tcW w:w="6864" w:type="dxa"/>
+              <w:t>9</w:t>
+            </w:r>
+          </w:p>
+        </w:tc>
+        <w:tc>
+          <w:tcPr>
+            <w:tcW w:w="6863" w:type="dxa"/>
             <w:tcBorders>
               <w:top w:val="single" w:sz="4" w:space="0" w:color="1F4E79"/>
               <w:left w:val="single" w:sz="4" w:space="0" w:color="1F4E79"/>
@@ -1629,7 +1606,6 @@
                 <w:tab w:val="clear" w:pos="720"/>
                 <w:tab w:val="left" w:pos="5274" w:leader="none"/>
               </w:tabs>
-              <w:suppressAutoHyphens w:val="true"/>
               <w:spacing w:lineRule="auto" w:line="288" w:before="0" w:after="0"/>
               <w:ind w:left="0" w:hanging="0"/>
               <w:jc w:val="left"/>
@@ -1645,7 +1621,23 @@
                 <w:sz w:val="20"/>
                 <w:szCs w:val="20"/>
               </w:rPr>
-              <w:t>{{ rule[8] }}</w:t>
+              <w:t>{{ rule[</w:t>
+            </w:r>
+            <w:r>
+              <w:rPr>
+                <w:rFonts w:eastAsia="Lato" w:cs="Lato" w:ascii="Lato" w:hAnsi="Lato"/>
+                <w:sz w:val="20"/>
+                <w:szCs w:val="20"/>
+              </w:rPr>
+              <w:t>9</w:t>
+            </w:r>
+            <w:r>
+              <w:rPr>
+                <w:rFonts w:eastAsia="Lato" w:cs="Lato" w:ascii="Lato" w:hAnsi="Lato"/>
+                <w:sz w:val="20"/>
+                <w:szCs w:val="20"/>
+              </w:rPr>
+              <w:t>] }}</w:t>
             </w:r>
           </w:p>
         </w:tc>
@@ -1656,7 +1648,7 @@
         </w:trPr>
         <w:tc>
           <w:tcPr>
-            <w:tcW w:w="2512" w:type="dxa"/>
+            <w:tcW w:w="2513" w:type="dxa"/>
             <w:tcBorders>
               <w:top w:val="single" w:sz="4" w:space="0" w:color="1F4E79"/>
               <w:left w:val="single" w:sz="4" w:space="0" w:color="1F4E79"/>
@@ -1673,7 +1665,6 @@
                 <w:tab w:val="clear" w:pos="720"/>
                 <w:tab w:val="left" w:pos="5274" w:leader="none"/>
               </w:tabs>
-              <w:suppressAutoHyphens w:val="true"/>
               <w:spacing w:lineRule="auto" w:line="288" w:before="0" w:after="0"/>
               <w:ind w:left="0" w:hanging="0"/>
               <w:rPr>
@@ -1711,7 +1702,6 @@
                 <w:tab w:val="clear" w:pos="720"/>
                 <w:tab w:val="left" w:pos="5274" w:leader="none"/>
               </w:tabs>
-              <w:suppressAutoHyphens w:val="true"/>
               <w:spacing w:lineRule="auto" w:line="288" w:before="0" w:after="0"/>
               <w:ind w:left="0" w:hanging="0"/>
               <w:jc w:val="center"/>
@@ -1727,13 +1717,13 @@
                 <w:sz w:val="20"/>
                 <w:szCs w:val="20"/>
               </w:rPr>
-              <w:t>9</w:t>
-            </w:r>
-          </w:p>
-        </w:tc>
-        <w:tc>
-          <w:tcPr>
-            <w:tcW w:w="6864" w:type="dxa"/>
+              <w:t>10</w:t>
+            </w:r>
+          </w:p>
+        </w:tc>
+        <w:tc>
+          <w:tcPr>
+            <w:tcW w:w="6863" w:type="dxa"/>
             <w:tcBorders>
               <w:top w:val="single" w:sz="4" w:space="0" w:color="1F4E79"/>
               <w:left w:val="single" w:sz="4" w:space="0" w:color="1F4E79"/>
@@ -1750,7 +1740,6 @@
                 <w:tab w:val="clear" w:pos="720"/>
                 <w:tab w:val="left" w:pos="5274" w:leader="none"/>
               </w:tabs>
-              <w:suppressAutoHyphens w:val="true"/>
               <w:spacing w:lineRule="auto" w:line="288" w:before="0" w:after="0"/>
               <w:ind w:left="0" w:hanging="0"/>
               <w:jc w:val="left"/>
@@ -1766,7 +1755,23 @@
                 <w:sz w:val="20"/>
                 <w:szCs w:val="20"/>
               </w:rPr>
-              <w:t>{{ rule[9] }}</w:t>
+              <w:t>{{ rule[</w:t>
+            </w:r>
+            <w:r>
+              <w:rPr>
+                <w:rFonts w:eastAsia="Lato" w:cs="Lato" w:ascii="Lato" w:hAnsi="Lato"/>
+                <w:sz w:val="20"/>
+                <w:szCs w:val="20"/>
+              </w:rPr>
+              <w:t>10</w:t>
+            </w:r>
+            <w:r>
+              <w:rPr>
+                <w:rFonts w:eastAsia="Lato" w:cs="Lato" w:ascii="Lato" w:hAnsi="Lato"/>
+                <w:sz w:val="20"/>
+                <w:szCs w:val="20"/>
+              </w:rPr>
+              <w:t>] }}</w:t>
             </w:r>
           </w:p>
         </w:tc>
@@ -1779,7 +1784,7 @@
           <w:footerReference w:type="default" r:id="rId3"/>
           <w:type w:val="nextPage"/>
           <w:pgSz w:w="11906" w:h="16838"/>
-          <w:pgMar w:left="720" w:right="720" w:header="720" w:top="1440" w:footer="144" w:bottom="201" w:gutter="0"/>
+          <w:pgMar w:left="720" w:right="720" w:gutter="0" w:header="720" w:top="1440" w:footer="144" w:bottom="201"/>
           <w:pgNumType w:fmt="decimal"/>
           <w:formProt w:val="false"/>
           <w:textDirection w:val="lrTb"/>
@@ -1800,18 +1805,18 @@
           <w:bottom w:w="115" w:type="dxa"/>
           <w:right w:w="115" w:type="dxa"/>
         </w:tblCellMar>
-        <w:tblLook w:val="04a0" w:noHBand="0" w:noVBand="1" w:firstColumn="1" w:lastRow="0" w:lastColumn="0" w:firstRow="1"/>
+        <w:tblLook w:val="04a0" w:noVBand="1" w:noHBand="0" w:lastColumn="0" w:firstColumn="1" w:lastRow="0" w:firstRow="1"/>
       </w:tblPr>
       <w:tblGrid>
-        <w:gridCol w:w="2512"/>
+        <w:gridCol w:w="2513"/>
         <w:gridCol w:w="1080"/>
-        <w:gridCol w:w="6864"/>
+        <w:gridCol w:w="6863"/>
       </w:tblGrid>
       <w:tr>
         <w:trPr/>
         <w:tc>
           <w:tcPr>
-            <w:tcW w:w="2512" w:type="dxa"/>
+            <w:tcW w:w="2513" w:type="dxa"/>
             <w:tcBorders>
               <w:top w:val="single" w:sz="4" w:space="0" w:color="1F4E79"/>
               <w:left w:val="single" w:sz="4" w:space="0" w:color="1F4E79"/>
@@ -1828,7 +1833,6 @@
                 <w:tab w:val="clear" w:pos="720"/>
                 <w:tab w:val="left" w:pos="5274" w:leader="none"/>
               </w:tabs>
-              <w:suppressAutoHyphens w:val="true"/>
               <w:spacing w:lineRule="auto" w:line="240" w:before="0" w:after="0"/>
               <w:ind w:left="0" w:hanging="0"/>
               <w:rPr>
@@ -1839,32 +1843,6 @@
                 <w:szCs w:val="20"/>
               </w:rPr>
             </w:pPr>
-            <w:del w:id="7" w:author="Lars Vilhuber" w:date="2021-11-24T21:52:27Z">
-              <w:r>
-                <w:rPr>
-                  <w:rFonts w:ascii="Montserrat" w:hAnsi="Montserrat"/>
-                  <w:b/>
-                  <w:color w:val="E4211F"/>
-                  <w:sz w:val="20"/>
-                  <w:szCs w:val="20"/>
-                </w:rPr>
-                <w:delText>README d</w:delText>
-              </w:r>
-            </w:del>
-            <w:ins w:id="8" w:author="Lars Vilhuber" w:date="2021-11-24T21:52:27Z">
-              <w:r>
-                <w:rPr>
-                  <w:rFonts w:eastAsia="Calibri" w:cs="" w:ascii="Montserrat" w:hAnsi="Montserrat"/>
-                  <w:b/>
-                  <w:color w:val="E4211F"/>
-                  <w:kern w:val="0"/>
-                  <w:sz w:val="20"/>
-                  <w:szCs w:val="20"/>
-                  <w:lang w:val="en-US" w:eastAsia="en-US" w:bidi="ar-SA"/>
-                </w:rPr>
-                <w:t>D</w:t>
-              </w:r>
-            </w:ins>
             <w:r>
               <w:rPr>
                 <w:rFonts w:ascii="Montserrat" w:hAnsi="Montserrat"/>
@@ -1873,20 +1851,8 @@
                 <w:sz w:val="20"/>
                 <w:szCs w:val="20"/>
               </w:rPr>
-              <w:t>ocument</w:t>
-            </w:r>
-            <w:ins w:id="9" w:author="Lars Vilhuber" w:date="2021-11-24T21:52:30Z">
-              <w:r>
-                <w:rPr>
-                  <w:rFonts w:ascii="Montserrat" w:hAnsi="Montserrat"/>
-                  <w:b/>
-                  <w:color w:val="E4211F"/>
-                  <w:sz w:val="20"/>
-                  <w:szCs w:val="20"/>
-                </w:rPr>
-                <w:t>ation</w:t>
-              </w:r>
-            </w:ins>
+              <w:t>README document</w:t>
+            </w:r>
           </w:p>
         </w:tc>
         <w:tc>
@@ -1908,7 +1874,6 @@
                 <w:tab w:val="clear" w:pos="720"/>
                 <w:tab w:val="left" w:pos="5274" w:leader="none"/>
               </w:tabs>
-              <w:suppressAutoHyphens w:val="true"/>
               <w:spacing w:lineRule="auto" w:line="240" w:before="0" w:after="0"/>
               <w:ind w:left="0" w:hanging="0"/>
               <w:jc w:val="center"/>
@@ -1933,7 +1898,7 @@
         </w:tc>
         <w:tc>
           <w:tcPr>
-            <w:tcW w:w="6864" w:type="dxa"/>
+            <w:tcW w:w="6863" w:type="dxa"/>
             <w:tcBorders>
               <w:top w:val="single" w:sz="4" w:space="0" w:color="1F4E79"/>
               <w:left w:val="single" w:sz="4" w:space="0" w:color="1F4E79"/>
@@ -1950,7 +1915,6 @@
                 <w:tab w:val="clear" w:pos="720"/>
                 <w:tab w:val="left" w:pos="5274" w:leader="none"/>
               </w:tabs>
-              <w:suppressAutoHyphens w:val="true"/>
               <w:spacing w:lineRule="auto" w:line="240" w:before="0" w:after="0"/>
               <w:ind w:left="0" w:hanging="0"/>
               <w:jc w:val="center"/>
@@ -1978,7 +1942,7 @@
         <w:trPr/>
         <w:tc>
           <w:tcPr>
-            <w:tcW w:w="2512" w:type="dxa"/>
+            <w:tcW w:w="2513" w:type="dxa"/>
             <w:tcBorders>
               <w:top w:val="single" w:sz="4" w:space="0" w:color="1F4E79"/>
               <w:left w:val="single" w:sz="4" w:space="0" w:color="1F4E79"/>
@@ -1995,7 +1959,6 @@
                 <w:tab w:val="clear" w:pos="720"/>
                 <w:tab w:val="left" w:pos="5274" w:leader="none"/>
               </w:tabs>
-              <w:suppressAutoHyphens w:val="true"/>
               <w:spacing w:lineRule="auto" w:line="288" w:before="0" w:after="0"/>
               <w:ind w:left="0" w:hanging="0"/>
               <w:rPr>
@@ -2033,7 +1996,6 @@
                 <w:tab w:val="clear" w:pos="720"/>
                 <w:tab w:val="left" w:pos="5274" w:leader="none"/>
               </w:tabs>
-              <w:suppressAutoHyphens w:val="true"/>
               <w:spacing w:lineRule="auto" w:line="288" w:before="0" w:after="0"/>
               <w:ind w:left="0" w:hanging="0"/>
               <w:jc w:val="center"/>
@@ -2049,13 +2011,21 @@
                 <w:sz w:val="20"/>
                 <w:szCs w:val="20"/>
               </w:rPr>
-              <w:t>10</w:t>
-            </w:r>
-          </w:p>
-        </w:tc>
-        <w:tc>
-          <w:tcPr>
-            <w:tcW w:w="6864" w:type="dxa"/>
+              <w:t>1</w:t>
+            </w:r>
+            <w:r>
+              <w:rPr>
+                <w:rFonts w:ascii="Montserrat" w:hAnsi="Montserrat"/>
+                <w:sz w:val="20"/>
+                <w:szCs w:val="20"/>
+              </w:rPr>
+              <w:t>1</w:t>
+            </w:r>
+          </w:p>
+        </w:tc>
+        <w:tc>
+          <w:tcPr>
+            <w:tcW w:w="6863" w:type="dxa"/>
             <w:tcBorders>
               <w:top w:val="single" w:sz="4" w:space="0" w:color="1F4E79"/>
               <w:left w:val="single" w:sz="4" w:space="0" w:color="1F4E79"/>
@@ -2072,7 +2042,6 @@
                 <w:tab w:val="clear" w:pos="720"/>
                 <w:tab w:val="left" w:pos="5274" w:leader="none"/>
               </w:tabs>
-              <w:suppressAutoHyphens w:val="true"/>
               <w:spacing w:lineRule="auto" w:line="288" w:before="0" w:after="0"/>
               <w:ind w:left="0" w:hanging="0"/>
               <w:jc w:val="left"/>
@@ -2088,7 +2057,23 @@
                 <w:sz w:val="20"/>
                 <w:szCs w:val="20"/>
               </w:rPr>
-              <w:t>{{ rule[10] }}</w:t>
+              <w:t>{{ rule[1</w:t>
+            </w:r>
+            <w:r>
+              <w:rPr>
+                <w:rFonts w:ascii="Montserrat" w:hAnsi="Montserrat"/>
+                <w:sz w:val="20"/>
+                <w:szCs w:val="20"/>
+              </w:rPr>
+              <w:t>1</w:t>
+            </w:r>
+            <w:r>
+              <w:rPr>
+                <w:rFonts w:ascii="Montserrat" w:hAnsi="Montserrat"/>
+                <w:sz w:val="20"/>
+                <w:szCs w:val="20"/>
+              </w:rPr>
+              <w:t>] }}</w:t>
             </w:r>
           </w:p>
         </w:tc>
@@ -2097,7 +2082,7 @@
         <w:trPr/>
         <w:tc>
           <w:tcPr>
-            <w:tcW w:w="2512" w:type="dxa"/>
+            <w:tcW w:w="2513" w:type="dxa"/>
             <w:tcBorders>
               <w:top w:val="single" w:sz="4" w:space="0" w:color="1F4E79"/>
               <w:left w:val="single" w:sz="4" w:space="0" w:color="1F4E79"/>
@@ -2114,7 +2099,6 @@
                 <w:tab w:val="clear" w:pos="720"/>
                 <w:tab w:val="left" w:pos="5274" w:leader="none"/>
               </w:tabs>
-              <w:suppressAutoHyphens w:val="true"/>
               <w:spacing w:lineRule="auto" w:line="288" w:before="0" w:after="0"/>
               <w:ind w:left="0" w:hanging="0"/>
               <w:rPr>
@@ -2152,7 +2136,6 @@
                 <w:tab w:val="clear" w:pos="720"/>
                 <w:tab w:val="left" w:pos="5274" w:leader="none"/>
               </w:tabs>
-              <w:suppressAutoHyphens w:val="true"/>
               <w:spacing w:lineRule="auto" w:line="288" w:before="0" w:after="0"/>
               <w:ind w:left="0" w:hanging="0"/>
               <w:jc w:val="center"/>
@@ -2168,13 +2151,21 @@
                 <w:sz w:val="20"/>
                 <w:szCs w:val="20"/>
               </w:rPr>
-              <w:t>11</w:t>
-            </w:r>
-          </w:p>
-        </w:tc>
-        <w:tc>
-          <w:tcPr>
-            <w:tcW w:w="6864" w:type="dxa"/>
+              <w:t>1</w:t>
+            </w:r>
+            <w:r>
+              <w:rPr>
+                <w:rFonts w:ascii="Montserrat" w:hAnsi="Montserrat"/>
+                <w:sz w:val="20"/>
+                <w:szCs w:val="20"/>
+              </w:rPr>
+              <w:t>2</w:t>
+            </w:r>
+          </w:p>
+        </w:tc>
+        <w:tc>
+          <w:tcPr>
+            <w:tcW w:w="6863" w:type="dxa"/>
             <w:tcBorders>
               <w:top w:val="single" w:sz="4" w:space="0" w:color="1F4E79"/>
               <w:left w:val="single" w:sz="4" w:space="0" w:color="1F4E79"/>
@@ -2191,7 +2182,6 @@
                 <w:tab w:val="clear" w:pos="720"/>
                 <w:tab w:val="left" w:pos="5274" w:leader="none"/>
               </w:tabs>
-              <w:suppressAutoHyphens w:val="true"/>
               <w:spacing w:lineRule="auto" w:line="288" w:before="0" w:after="0"/>
               <w:ind w:left="0" w:hanging="0"/>
               <w:jc w:val="left"/>
@@ -2208,7 +2198,23 @@
                 <w:sz w:val="20"/>
                 <w:szCs w:val="20"/>
               </w:rPr>
-              <w:t>{{ rule[11] }}</w:t>
+              <w:t>{{ rule[1</w:t>
+            </w:r>
+            <w:r>
+              <w:rPr>
+                <w:rFonts w:ascii="Montserrat" w:hAnsi="Montserrat"/>
+                <w:sz w:val="20"/>
+                <w:szCs w:val="20"/>
+              </w:rPr>
+              <w:t>2</w:t>
+            </w:r>
+            <w:r>
+              <w:rPr>
+                <w:rFonts w:ascii="Montserrat" w:hAnsi="Montserrat"/>
+                <w:sz w:val="20"/>
+                <w:szCs w:val="20"/>
+              </w:rPr>
+              <w:t>] }}</w:t>
             </w:r>
             <w:bookmarkEnd w:id="0"/>
           </w:p>
@@ -2218,7 +2224,7 @@
         <w:trPr/>
         <w:tc>
           <w:tcPr>
-            <w:tcW w:w="2512" w:type="dxa"/>
+            <w:tcW w:w="2513" w:type="dxa"/>
             <w:tcBorders>
               <w:top w:val="single" w:sz="4" w:space="0" w:color="1F4E79"/>
               <w:left w:val="single" w:sz="4" w:space="0" w:color="1F4E79"/>
@@ -2235,7 +2241,6 @@
                 <w:tab w:val="clear" w:pos="720"/>
                 <w:tab w:val="left" w:pos="5274" w:leader="none"/>
               </w:tabs>
-              <w:suppressAutoHyphens w:val="true"/>
               <w:spacing w:lineRule="auto" w:line="288" w:before="0" w:after="0"/>
               <w:ind w:left="0" w:hanging="0"/>
               <w:rPr>
@@ -2273,7 +2278,6 @@
                 <w:tab w:val="clear" w:pos="720"/>
                 <w:tab w:val="left" w:pos="5274" w:leader="none"/>
               </w:tabs>
-              <w:suppressAutoHyphens w:val="true"/>
               <w:spacing w:lineRule="auto" w:line="288" w:before="0" w:after="0"/>
               <w:ind w:left="0" w:hanging="0"/>
               <w:jc w:val="center"/>
@@ -2289,13 +2293,21 @@
                 <w:sz w:val="20"/>
                 <w:szCs w:val="20"/>
               </w:rPr>
-              <w:t>12</w:t>
-            </w:r>
-          </w:p>
-        </w:tc>
-        <w:tc>
-          <w:tcPr>
-            <w:tcW w:w="6864" w:type="dxa"/>
+              <w:t>1</w:t>
+            </w:r>
+            <w:r>
+              <w:rPr>
+                <w:rFonts w:ascii="Montserrat" w:hAnsi="Montserrat"/>
+                <w:sz w:val="20"/>
+                <w:szCs w:val="20"/>
+              </w:rPr>
+              <w:t>3</w:t>
+            </w:r>
+          </w:p>
+        </w:tc>
+        <w:tc>
+          <w:tcPr>
+            <w:tcW w:w="6863" w:type="dxa"/>
             <w:tcBorders>
               <w:top w:val="single" w:sz="4" w:space="0" w:color="1F4E79"/>
               <w:left w:val="single" w:sz="4" w:space="0" w:color="1F4E79"/>
@@ -2312,7 +2324,6 @@
                 <w:tab w:val="clear" w:pos="720"/>
                 <w:tab w:val="left" w:pos="5274" w:leader="none"/>
               </w:tabs>
-              <w:suppressAutoHyphens w:val="true"/>
               <w:spacing w:lineRule="auto" w:line="288" w:before="0" w:after="0"/>
               <w:ind w:left="0" w:hanging="0"/>
               <w:jc w:val="left"/>
@@ -2328,7 +2339,23 @@
                 <w:sz w:val="20"/>
                 <w:szCs w:val="20"/>
               </w:rPr>
-              <w:t>{{ rule[12] }}</w:t>
+              <w:t>{{ rule[1</w:t>
+            </w:r>
+            <w:r>
+              <w:rPr>
+                <w:rFonts w:ascii="Montserrat" w:hAnsi="Montserrat"/>
+                <w:sz w:val="20"/>
+                <w:szCs w:val="20"/>
+              </w:rPr>
+              <w:t>3</w:t>
+            </w:r>
+            <w:r>
+              <w:rPr>
+                <w:rFonts w:ascii="Montserrat" w:hAnsi="Montserrat"/>
+                <w:sz w:val="20"/>
+                <w:szCs w:val="20"/>
+              </w:rPr>
+              <w:t>] }}</w:t>
             </w:r>
           </w:p>
         </w:tc>
@@ -2337,7 +2364,7 @@
         <w:trPr/>
         <w:tc>
           <w:tcPr>
-            <w:tcW w:w="2512" w:type="dxa"/>
+            <w:tcW w:w="2513" w:type="dxa"/>
             <w:tcBorders>
               <w:top w:val="single" w:sz="4" w:space="0" w:color="1F4E79"/>
               <w:left w:val="single" w:sz="4" w:space="0" w:color="1F4E79"/>
@@ -2354,7 +2381,6 @@
                 <w:tab w:val="clear" w:pos="720"/>
                 <w:tab w:val="left" w:pos="5274" w:leader="none"/>
               </w:tabs>
-              <w:suppressAutoHyphens w:val="true"/>
               <w:spacing w:lineRule="auto" w:line="288" w:before="0" w:after="0"/>
               <w:ind w:left="0" w:hanging="0"/>
               <w:rPr>
@@ -2392,7 +2418,6 @@
                 <w:tab w:val="clear" w:pos="720"/>
                 <w:tab w:val="left" w:pos="5274" w:leader="none"/>
               </w:tabs>
-              <w:suppressAutoHyphens w:val="true"/>
               <w:spacing w:lineRule="auto" w:line="288" w:before="0" w:after="0"/>
               <w:ind w:left="0" w:hanging="0"/>
               <w:jc w:val="center"/>
@@ -2408,13 +2433,21 @@
                 <w:sz w:val="20"/>
                 <w:szCs w:val="20"/>
               </w:rPr>
-              <w:t>13</w:t>
-            </w:r>
-          </w:p>
-        </w:tc>
-        <w:tc>
-          <w:tcPr>
-            <w:tcW w:w="6864" w:type="dxa"/>
+              <w:t>1</w:t>
+            </w:r>
+            <w:r>
+              <w:rPr>
+                <w:rFonts w:ascii="Montserrat" w:hAnsi="Montserrat"/>
+                <w:sz w:val="20"/>
+                <w:szCs w:val="20"/>
+              </w:rPr>
+              <w:t>4</w:t>
+            </w:r>
+          </w:p>
+        </w:tc>
+        <w:tc>
+          <w:tcPr>
+            <w:tcW w:w="6863" w:type="dxa"/>
             <w:tcBorders>
               <w:top w:val="single" w:sz="4" w:space="0" w:color="1F4E79"/>
               <w:left w:val="single" w:sz="4" w:space="0" w:color="1F4E79"/>
@@ -2431,7 +2464,6 @@
                 <w:tab w:val="clear" w:pos="720"/>
                 <w:tab w:val="left" w:pos="5274" w:leader="none"/>
               </w:tabs>
-              <w:suppressAutoHyphens w:val="true"/>
               <w:spacing w:lineRule="auto" w:line="288" w:before="0" w:after="0"/>
               <w:ind w:left="0" w:hanging="0"/>
               <w:jc w:val="left"/>
@@ -2447,7 +2479,23 @@
                 <w:sz w:val="20"/>
                 <w:szCs w:val="20"/>
               </w:rPr>
-              <w:t>{{ rule[13] }}</w:t>
+              <w:t>{{ rule[1</w:t>
+            </w:r>
+            <w:r>
+              <w:rPr>
+                <w:rFonts w:ascii="Montserrat" w:hAnsi="Montserrat"/>
+                <w:sz w:val="20"/>
+                <w:szCs w:val="20"/>
+              </w:rPr>
+              <w:t>4</w:t>
+            </w:r>
+            <w:r>
+              <w:rPr>
+                <w:rFonts w:ascii="Montserrat" w:hAnsi="Montserrat"/>
+                <w:sz w:val="20"/>
+                <w:szCs w:val="20"/>
+              </w:rPr>
+              <w:t>] }}</w:t>
             </w:r>
           </w:p>
         </w:tc>
@@ -2456,7 +2504,7 @@
         <w:trPr/>
         <w:tc>
           <w:tcPr>
-            <w:tcW w:w="2512" w:type="dxa"/>
+            <w:tcW w:w="2513" w:type="dxa"/>
             <w:tcBorders>
               <w:top w:val="single" w:sz="4" w:space="0" w:color="1F4E79"/>
               <w:left w:val="single" w:sz="4" w:space="0" w:color="1F4E79"/>
@@ -2473,7 +2521,6 @@
                 <w:tab w:val="clear" w:pos="720"/>
                 <w:tab w:val="left" w:pos="5274" w:leader="none"/>
               </w:tabs>
-              <w:suppressAutoHyphens w:val="true"/>
               <w:spacing w:lineRule="auto" w:line="240" w:before="0" w:after="0"/>
               <w:ind w:left="0" w:hanging="0"/>
               <w:rPr>
@@ -2515,7 +2562,6 @@
                 <w:tab w:val="clear" w:pos="720"/>
                 <w:tab w:val="left" w:pos="5274" w:leader="none"/>
               </w:tabs>
-              <w:suppressAutoHyphens w:val="true"/>
               <w:spacing w:lineRule="auto" w:line="240" w:before="0" w:after="0"/>
               <w:ind w:left="0" w:hanging="0"/>
               <w:jc w:val="center"/>
@@ -2540,7 +2586,7 @@
         </w:tc>
         <w:tc>
           <w:tcPr>
-            <w:tcW w:w="6864" w:type="dxa"/>
+            <w:tcW w:w="6863" w:type="dxa"/>
             <w:tcBorders>
               <w:top w:val="single" w:sz="4" w:space="0" w:color="1F4E79"/>
               <w:left w:val="single" w:sz="4" w:space="0" w:color="1F4E79"/>
@@ -2557,7 +2603,6 @@
                 <w:tab w:val="clear" w:pos="720"/>
                 <w:tab w:val="left" w:pos="5274" w:leader="none"/>
               </w:tabs>
-              <w:suppressAutoHyphens w:val="true"/>
               <w:spacing w:lineRule="auto" w:line="240" w:before="0" w:after="0"/>
               <w:ind w:left="0" w:hanging="0"/>
               <w:jc w:val="center"/>
@@ -2585,7 +2630,7 @@
         <w:trPr/>
         <w:tc>
           <w:tcPr>
-            <w:tcW w:w="2512" w:type="dxa"/>
+            <w:tcW w:w="2513" w:type="dxa"/>
             <w:tcBorders>
               <w:top w:val="single" w:sz="4" w:space="0" w:color="1F4E79"/>
               <w:left w:val="single" w:sz="4" w:space="0" w:color="1F4E79"/>
@@ -2602,7 +2647,6 @@
                 <w:tab w:val="clear" w:pos="720"/>
                 <w:tab w:val="left" w:pos="5274" w:leader="none"/>
               </w:tabs>
-              <w:suppressAutoHyphens w:val="true"/>
               <w:spacing w:lineRule="auto" w:line="288" w:before="0" w:after="0"/>
               <w:ind w:left="0" w:hanging="0"/>
               <w:rPr>
@@ -2641,7 +2685,6 @@
                 <w:tab w:val="clear" w:pos="720"/>
                 <w:tab w:val="left" w:pos="5274" w:leader="none"/>
               </w:tabs>
-              <w:suppressAutoHyphens w:val="true"/>
               <w:spacing w:lineRule="auto" w:line="288" w:before="0" w:after="0"/>
               <w:ind w:left="0" w:hanging="0"/>
               <w:jc w:val="center"/>
@@ -2657,13 +2700,21 @@
                 <w:sz w:val="20"/>
                 <w:szCs w:val="20"/>
               </w:rPr>
-              <w:t>14</w:t>
-            </w:r>
-          </w:p>
-        </w:tc>
-        <w:tc>
-          <w:tcPr>
-            <w:tcW w:w="6864" w:type="dxa"/>
+              <w:t>1</w:t>
+            </w:r>
+            <w:r>
+              <w:rPr>
+                <w:rFonts w:ascii="Montserrat" w:hAnsi="Montserrat"/>
+                <w:sz w:val="20"/>
+                <w:szCs w:val="20"/>
+              </w:rPr>
+              <w:t>5</w:t>
+            </w:r>
+          </w:p>
+        </w:tc>
+        <w:tc>
+          <w:tcPr>
+            <w:tcW w:w="6863" w:type="dxa"/>
             <w:tcBorders>
               <w:top w:val="single" w:sz="4" w:space="0" w:color="1F4E79"/>
               <w:left w:val="single" w:sz="4" w:space="0" w:color="1F4E79"/>
@@ -2680,7 +2731,6 @@
                 <w:tab w:val="clear" w:pos="720"/>
                 <w:tab w:val="left" w:pos="5274" w:leader="none"/>
               </w:tabs>
-              <w:suppressAutoHyphens w:val="true"/>
               <w:spacing w:lineRule="auto" w:line="288" w:before="0" w:after="0"/>
               <w:ind w:left="0" w:hanging="0"/>
               <w:jc w:val="left"/>
@@ -2696,7 +2746,23 @@
                 <w:sz w:val="20"/>
                 <w:szCs w:val="20"/>
               </w:rPr>
-              <w:t>{{ rule[14] }}</w:t>
+              <w:t>{{ rule[1</w:t>
+            </w:r>
+            <w:r>
+              <w:rPr>
+                <w:rFonts w:ascii="Montserrat" w:hAnsi="Montserrat"/>
+                <w:sz w:val="20"/>
+                <w:szCs w:val="20"/>
+              </w:rPr>
+              <w:t>5</w:t>
+            </w:r>
+            <w:r>
+              <w:rPr>
+                <w:rFonts w:ascii="Montserrat" w:hAnsi="Montserrat"/>
+                <w:sz w:val="20"/>
+                <w:szCs w:val="20"/>
+              </w:rPr>
+              <w:t>] }}</w:t>
             </w:r>
           </w:p>
         </w:tc>
@@ -2717,11 +2783,7 @@
         </w:rPr>
       </w:pPr>
       <w:r>
-        <w:rPr>
-          <w:rFonts w:eastAsia="Lato" w:cs="Lato" w:ascii="Montserrat" w:hAnsi="Montserrat"/>
-          <w:sz w:val="20"/>
-          <w:szCs w:val="20"/>
-        </w:rPr>
+        <w:rPr/>
       </w:r>
     </w:p>
     <w:p>
@@ -2755,29 +2817,7 @@
           <w:sz w:val="20"/>
           <w:szCs w:val="20"/>
         </w:rPr>
-        <w:t xml:space="preserve"> </w:t>
-      </w:r>
-      <w:ins w:id="10" w:author="Lars Vilhuber" w:date="2021-11-24T22:00:23Z">
-        <w:r>
-          <w:rPr>
-            <w:rFonts w:ascii="Montserrat" w:hAnsi="Montserrat"/>
-            <w:b/>
-            <w:i/>
-            <w:sz w:val="20"/>
-            <w:szCs w:val="20"/>
-          </w:rPr>
-          <w:t xml:space="preserve">Enforced, </w:t>
-        </w:r>
-      </w:ins>
-      <w:r>
-        <w:rPr>
-          <w:rFonts w:ascii="Montserrat" w:hAnsi="Montserrat"/>
-          <w:b/>
-          <w:i/>
-          <w:sz w:val="20"/>
-          <w:szCs w:val="20"/>
-        </w:rPr>
-        <w:t>Required</w:t>
+        <w:t xml:space="preserve"> Required</w:t>
       </w:r>
       <w:r>
         <w:rPr>
@@ -2788,33 +2828,6 @@
         </w:rPr>
         <w:t xml:space="preserve"> or </w:t>
       </w:r>
-      <w:del w:id="11" w:author="Lars Vilhuber" w:date="2021-11-24T22:00:00Z">
-        <w:r>
-          <w:rPr>
-            <w:rFonts w:ascii="Montserrat" w:hAnsi="Montserrat"/>
-            <w:b/>
-            <w:i/>
-            <w:sz w:val="20"/>
-            <w:szCs w:val="20"/>
-          </w:rPr>
-          <w:delText>Recommended</w:delText>
-        </w:r>
-      </w:del>
-      <w:ins w:id="12" w:author="Lars Vilhuber" w:date="2021-11-24T22:00:00Z">
-        <w:r>
-          <w:rPr>
-            <w:rFonts w:eastAsia="Calibri" w:cs="" w:ascii="Montserrat" w:hAnsi="Montserrat" w:cstheme="minorBidi" w:eastAsiaTheme="minorHAnsi"/>
-            <w:b/>
-            <w:i/>
-            <w:color w:val="auto"/>
-            <w:kern w:val="0"/>
-            <w:sz w:val="20"/>
-            <w:szCs w:val="20"/>
-            <w:lang w:val="en-US" w:eastAsia="en-US" w:bidi="ar-SA"/>
-          </w:rPr>
-          <w:t>Suggested</w:t>
-        </w:r>
-      </w:ins>
       <w:r>
         <w:rPr>
           <w:rFonts w:ascii="Montserrat" w:hAnsi="Montserrat"/>
@@ -2823,7 +2836,7 @@
           <w:sz w:val="20"/>
           <w:szCs w:val="20"/>
         </w:rPr>
-        <w:t>.</w:t>
+        <w:t>Recommended.</w:t>
       </w:r>
     </w:p>
     <w:sectPr>
@@ -2831,7 +2844,7 @@
       <w:footerReference w:type="default" r:id="rId5"/>
       <w:type w:val="nextPage"/>
       <w:pgSz w:w="11906" w:h="16838"/>
-      <w:pgMar w:left="720" w:right="720" w:header="288" w:top="345" w:footer="144" w:bottom="201" w:gutter="0"/>
+      <w:pgMar w:left="720" w:right="720" w:gutter="0" w:header="288" w:top="345" w:footer="144" w:bottom="201"/>
       <w:pgNumType w:fmt="decimal"/>
       <w:formProt w:val="false"/>
       <w:textDirection w:val="lrTb"/>
@@ -2839,79 +2852,6 @@
     </w:sectPr>
   </w:body>
 </w:document>
-</file>
-
-<file path=word/comments.xml><?xml version="1.0" encoding="utf-8"?>
-<w:comments xmlns:o="urn:schemas-microsoft-com:office:office" xmlns:r="http://schemas.openxmlformats.org/officeDocument/2006/relationships" xmlns:v="urn:schemas-microsoft-com:vml" xmlns:w="http://schemas.openxmlformats.org/wordprocessingml/2006/main" xmlns:w10="urn:schemas-microsoft-com:office:word" xmlns:wp="http://schemas.openxmlformats.org/drawingml/2006/wordprocessingDrawing" xmlns:wps="http://schemas.microsoft.com/office/word/2010/wordprocessingShape" xmlns:wpg="http://schemas.microsoft.com/office/word/2010/wordprocessingGroup" xmlns:mc="http://schemas.openxmlformats.org/markup-compatibility/2006" xmlns:wp14="http://schemas.microsoft.com/office/word/2010/wordprocessingDrawing" xmlns:w14="http://schemas.microsoft.com/office/word/2010/wordml" mc:Ignorable="w14 wp14">
-  <w:comment w:id="0" w:author="Lars Vilhuber" w:date="2021-11-24T19:07:47Z" w:initials="LV">
-    <w:p>
-      <w:r>
-        <w:rPr>
-          <w:rFonts w:ascii="Calibri" w:hAnsi="Calibri" w:eastAsia="Calibri" w:cs=""/>
-          <w:b w:val="false"/>
-          <w:bCs w:val="false"/>
-          <w:i w:val="false"/>
-          <w:iCs w:val="false"/>
-          <w:caps w:val="false"/>
-          <w:smallCaps w:val="false"/>
-          <w:strike w:val="false"/>
-          <w:dstrike w:val="false"/>
-          <w:outline w:val="false"/>
-          <w:shadow w:val="false"/>
-          <w:emboss w:val="false"/>
-          <w:imprint w:val="false"/>
-          <w:color w:val="auto"/>
-          <w:spacing w:val="0"/>
-          <w:w w:val="100"/>
-          <w:kern w:val="0"/>
-          <w:position w:val="0"/>
-          <w:sz w:val="20"/>
-          <w:sz w:val="20"/>
-          <w:szCs w:val="22"/>
-          <w:u w:val="none"/>
-          <w:vertAlign w:val="baseline"/>
-          <w:em w:val="none"/>
-          <w:lang w:val="en-US" w:eastAsia="en-US" w:bidi="ar-SA"/>
-        </w:rPr>
-        <w:t>Shouldn’t this be driven by “item.csv”?</w:t>
-      </w:r>
-    </w:p>
-  </w:comment>
-  <w:comment w:id="1" w:author="Lars Vilhuber" w:date="2021-11-24T19:07:32Z" w:initials="LV">
-    <w:p>
-      <w:r>
-        <w:rPr>
-          <w:rFonts w:ascii="Calibri" w:hAnsi="Calibri" w:eastAsia="Calibri" w:cs=""/>
-          <w:b w:val="false"/>
-          <w:bCs w:val="false"/>
-          <w:i w:val="false"/>
-          <w:iCs w:val="false"/>
-          <w:caps w:val="false"/>
-          <w:smallCaps w:val="false"/>
-          <w:strike w:val="false"/>
-          <w:dstrike w:val="false"/>
-          <w:outline w:val="false"/>
-          <w:shadow w:val="false"/>
-          <w:emboss w:val="false"/>
-          <w:imprint w:val="false"/>
-          <w:color w:val="auto"/>
-          <w:spacing w:val="0"/>
-          <w:w w:val="100"/>
-          <w:kern w:val="0"/>
-          <w:position w:val="0"/>
-          <w:sz w:val="20"/>
-          <w:sz w:val="20"/>
-          <w:szCs w:val="22"/>
-          <w:u w:val="none"/>
-          <w:vertAlign w:val="baseline"/>
-          <w:em w:val="none"/>
-          <w:lang w:val="en-US" w:eastAsia="en-US" w:bidi="ar-SA"/>
-        </w:rPr>
-        <w:t>Add a second column for Subitem</w:t>
-      </w:r>
-    </w:p>
-  </w:comment>
-</w:comments>
 </file>
 
 <file path=word/footer1.xml><?xml version="1.0" encoding="utf-8"?>
@@ -2934,7 +2874,7 @@
               <wp:positionV relativeFrom="paragraph">
                 <wp:posOffset>54610</wp:posOffset>
               </wp:positionV>
-              <wp:extent cx="7573010" cy="184785"/>
+              <wp:extent cx="7572375" cy="184150"/>
               <wp:effectExtent l="0" t="0" r="10795" b="26670"/>
               <wp:wrapNone/>
               <wp:docPr id="2" name="Rectangle 53"/>
@@ -2945,7 +2885,7 @@
                     <wps:spPr>
                       <a:xfrm>
                         <a:off x="0" y="0"/>
-                        <a:ext cx="7572240" cy="184320"/>
+                        <a:ext cx="7571880" cy="183600"/>
                       </a:xfrm>
                       <a:prstGeom prst="rect">
                         <a:avLst/>
@@ -2982,7 +2922,7 @@
         </mc:Choice>
         <mc:Fallback>
           <w:pict>
-            <v:rect id="shape_0" ID="Rectangle 53" path="m0,0l-2147483645,0l-2147483645,-2147483646l0,-2147483646xe" fillcolor="#e4211f" stroked="t" style="position:absolute;margin-left:-36.2pt;margin-top:4.3pt;width:596.2pt;height:14.45pt;mso-wrap-style:none;v-text-anchor:middle" wp14:anchorId="6B2CE3F0">
+            <v:rect id="shape_0" ID="Rectangle 53" path="m0,0l-2147483645,0l-2147483645,-2147483646l0,-2147483646xe" fillcolor="#e4211f" stroked="t" o:allowincell="f" style="position:absolute;margin-left:-36.2pt;margin-top:4.3pt;width:596.15pt;height:14.4pt;mso-wrap-style:none;v-text-anchor:middle" wp14:anchorId="6B2CE3F0">
               <v:fill o:detectmouseclick="t" type="solid" color2="#1bdee0"/>
               <v:stroke color="#e4211f" weight="12600" joinstyle="miter" endcap="flat"/>
               <w10:wrap type="none"/>
@@ -3098,34 +3038,16 @@
         <w:szCs w:val="22"/>
       </w:rPr>
     </w:pPr>
-    <w:ins w:id="5" w:author="Lars Vilhuber" w:date="2021-11-24T21:34:09Z">
-      <w:r>
-        <w:rPr>
-          <w:rFonts w:eastAsia="Calibri" w:cs=""/>
-          <w:b/>
-          <w:bCs/>
-          <w:color w:val="auto"/>
-          <w:kern w:val="0"/>
-          <w:sz w:val="22"/>
-          <w:szCs w:val="22"/>
-          <w:lang w:val="en-US" w:eastAsia="en-US" w:bidi="ar-SA"/>
-        </w:rPr>
-        <w:t>Checklist for</w:t>
-      </w:r>
-    </w:ins>
-    <w:ins w:id="6" w:author="Lars Vilhuber" w:date="2021-11-24T21:34:09Z">
-      <w:r>
-        <w:rPr>
-          <w:rFonts w:eastAsia="Calibri" w:cs=""/>
-          <w:b/>
-          <w:bCs/>
-          <w:color w:val="auto"/>
-          <w:sz w:val="22"/>
-          <w:szCs w:val="22"/>
-        </w:rPr>
-        <w:t>:   ____________________________</w:t>
-      </w:r>
-    </w:ins>
+    <w:r>
+      <w:rPr>
+        <w:rFonts w:eastAsia="Calibri" w:cs=""/>
+        <w:b/>
+        <w:bCs/>
+        <w:color w:val="auto"/>
+        <w:sz w:val="22"/>
+        <w:szCs w:val="22"/>
+      </w:rPr>
+    </w:r>
   </w:p>
   <w:p>
     <w:pPr>
@@ -3615,7 +3537,6 @@
     <w:qFormat/>
     <w:pPr>
       <w:widowControl/>
-      <w:suppressAutoHyphens w:val="true"/>
       <w:bidi w:val="0"/>
       <w:spacing w:lineRule="auto" w:line="276" w:before="0" w:after="0"/>
       <w:ind w:left="216" w:hanging="216"/>
@@ -3654,10 +3575,6 @@
     <w:uiPriority w:val="99"/>
     <w:qFormat/>
     <w:rsid w:val="006855d9"/>
-    <w:rPr/>
-  </w:style>
-  <w:style w:type="character" w:styleId="LineNumbering">
-    <w:name w:val="Line Numbering"/>
     <w:rPr/>
   </w:style>
   <w:style w:type="paragraph" w:styleId="Heading">

</xml_diff>